<commit_message>
posibilidad de no cargar todas las imagenes arreglado
</commit_message>
<xml_diff>
--- a/public/templates/plantilla.docx
+++ b/public/templates/plantilla.docx
@@ -588,25 +588,7 @@
                 <w:i/>
                 <w:sz w:val="16"/>
               </w:rPr>
-              <w:t>{{</w:t>
-            </w:r>
-            <w:proofErr w:type="spellStart"/>
-            <w:r>
-              <w:rPr>
-                <w:rFonts w:ascii="Verdana" w:hAnsi="Verdana"/>
-                <w:i/>
-                <w:sz w:val="16"/>
-              </w:rPr>
-              <w:t>aeronaveMotor</w:t>
-            </w:r>
-            <w:proofErr w:type="spellEnd"/>
-            <w:r>
-              <w:rPr>
-                <w:rFonts w:ascii="Verdana" w:hAnsi="Verdana"/>
-                <w:i/>
-                <w:sz w:val="16"/>
-              </w:rPr>
-              <w:t>}}</w:t>
+              <w:t>{{aeronaveMotor}}</w:t>
             </w:r>
           </w:p>
         </w:tc>
@@ -2963,7 +2945,7 @@
                           </wp:anchor>
                         </w:drawing>
                       </mc:Choice>
-                      <mc:Fallback xmlns:cx2="http://schemas.microsoft.com/office/drawing/2015/10/21/chartex" xmlns:cx3="http://schemas.microsoft.com/office/drawing/2016/5/9/chartex" xmlns:cx4="http://schemas.microsoft.com/office/drawing/2016/5/10/chartex" xmlns:cx5="http://schemas.microsoft.com/office/drawing/2016/5/11/chartex" xmlns:cx6="http://schemas.microsoft.com/office/drawing/2016/5/12/chartex" xmlns:cx7="http://schemas.microsoft.com/office/drawing/2016/5/13/chartex" xmlns:cx8="http://schemas.microsoft.com/office/drawing/2016/5/14/chartex" xmlns:aink="http://schemas.microsoft.com/office/drawing/2016/ink" xmlns:am3d="http://schemas.microsoft.com/office/drawing/2017/model3d" xmlns:oel="http://schemas.microsoft.com/office/2019/extlst" xmlns:w16cex="http://schemas.microsoft.com/office/word/2018/wordml/cex" xmlns:w16cid="http://schemas.microsoft.com/office/word/2016/wordml/cid" xmlns:w16="http://schemas.microsoft.com/office/word/2018/wordml" xmlns:w16du="http://schemas.microsoft.com/office/word/2023/wordml/word16du" xmlns:w16sdtdh="http://schemas.microsoft.com/office/word/2020/wordml/sdtdatahash" xmlns:w16sdtfl="http://schemas.microsoft.com/office/word/2024/wordml/sdtformatlock">
+                      <mc:Fallback xmlns:w16sdtfl="http://schemas.microsoft.com/office/word/2024/wordml/sdtformatlock" xmlns:w16sdtdh="http://schemas.microsoft.com/office/word/2020/wordml/sdtdatahash" xmlns:w16du="http://schemas.microsoft.com/office/word/2023/wordml/word16du" xmlns:w16="http://schemas.microsoft.com/office/word/2018/wordml" xmlns:w16cid="http://schemas.microsoft.com/office/word/2016/wordml/cid" xmlns:w16cex="http://schemas.microsoft.com/office/word/2018/wordml/cex" xmlns:oel="http://schemas.microsoft.com/office/2019/extlst" xmlns:am3d="http://schemas.microsoft.com/office/drawing/2017/model3d" xmlns:aink="http://schemas.microsoft.com/office/drawing/2016/ink" xmlns:cx8="http://schemas.microsoft.com/office/drawing/2016/5/14/chartex" xmlns:cx7="http://schemas.microsoft.com/office/drawing/2016/5/13/chartex" xmlns:cx6="http://schemas.microsoft.com/office/drawing/2016/5/12/chartex" xmlns:cx5="http://schemas.microsoft.com/office/drawing/2016/5/11/chartex" xmlns:cx4="http://schemas.microsoft.com/office/drawing/2016/5/10/chartex" xmlns:cx3="http://schemas.microsoft.com/office/drawing/2016/5/9/chartex" xmlns:cx2="http://schemas.microsoft.com/office/drawing/2015/10/21/chartex">
                         <w:pict>
                           <v:shapetype w14:anchorId="52071E5C" id="_x0000_t32" coordsize="21600,21600" o:spt="32" o:oned="t" path="m,l21600,21600e" filled="f">
                             <v:path arrowok="t" fillok="f" o:connecttype="none"/>
@@ -3445,7 +3427,7 @@
                           </wp:anchor>
                         </w:drawing>
                       </mc:Choice>
-                      <mc:Fallback xmlns:cx2="http://schemas.microsoft.com/office/drawing/2015/10/21/chartex" xmlns:cx3="http://schemas.microsoft.com/office/drawing/2016/5/9/chartex" xmlns:cx4="http://schemas.microsoft.com/office/drawing/2016/5/10/chartex" xmlns:cx5="http://schemas.microsoft.com/office/drawing/2016/5/11/chartex" xmlns:cx6="http://schemas.microsoft.com/office/drawing/2016/5/12/chartex" xmlns:cx7="http://schemas.microsoft.com/office/drawing/2016/5/13/chartex" xmlns:cx8="http://schemas.microsoft.com/office/drawing/2016/5/14/chartex" xmlns:aink="http://schemas.microsoft.com/office/drawing/2016/ink" xmlns:am3d="http://schemas.microsoft.com/office/drawing/2017/model3d" xmlns:oel="http://schemas.microsoft.com/office/2019/extlst" xmlns:w16cex="http://schemas.microsoft.com/office/word/2018/wordml/cex" xmlns:w16cid="http://schemas.microsoft.com/office/word/2016/wordml/cid" xmlns:w16="http://schemas.microsoft.com/office/word/2018/wordml" xmlns:w16du="http://schemas.microsoft.com/office/word/2023/wordml/word16du" xmlns:w16sdtdh="http://schemas.microsoft.com/office/word/2020/wordml/sdtdatahash" xmlns:w16sdtfl="http://schemas.microsoft.com/office/word/2024/wordml/sdtformatlock">
+                      <mc:Fallback xmlns:w16sdtfl="http://schemas.microsoft.com/office/word/2024/wordml/sdtformatlock" xmlns:w16sdtdh="http://schemas.microsoft.com/office/word/2020/wordml/sdtdatahash" xmlns:w16du="http://schemas.microsoft.com/office/word/2023/wordml/word16du" xmlns:w16="http://schemas.microsoft.com/office/word/2018/wordml" xmlns:w16cid="http://schemas.microsoft.com/office/word/2016/wordml/cid" xmlns:w16cex="http://schemas.microsoft.com/office/word/2018/wordml/cex" xmlns:oel="http://schemas.microsoft.com/office/2019/extlst" xmlns:am3d="http://schemas.microsoft.com/office/drawing/2017/model3d" xmlns:aink="http://schemas.microsoft.com/office/drawing/2016/ink" xmlns:cx8="http://schemas.microsoft.com/office/drawing/2016/5/14/chartex" xmlns:cx7="http://schemas.microsoft.com/office/drawing/2016/5/13/chartex" xmlns:cx6="http://schemas.microsoft.com/office/drawing/2016/5/12/chartex" xmlns:cx5="http://schemas.microsoft.com/office/drawing/2016/5/11/chartex" xmlns:cx4="http://schemas.microsoft.com/office/drawing/2016/5/10/chartex" xmlns:cx3="http://schemas.microsoft.com/office/drawing/2016/5/9/chartex" xmlns:cx2="http://schemas.microsoft.com/office/drawing/2015/10/21/chartex">
                         <w:pict>
                           <v:shape w14:anchorId="6DAB5B61" id="AutoShape 42" o:spid="_x0000_s1026" type="#_x0000_t32" style="position:absolute;margin-left:52.85pt;margin-top:.15pt;width:85.2pt;height:15.6pt;flip:y;z-index:251694080;visibility:visible;mso-wrap-style:square;mso-width-percent:0;mso-height-percent:0;mso-wrap-distance-left:9pt;mso-wrap-distance-top:0;mso-wrap-distance-right:9pt;mso-wrap-distance-bottom:0;mso-position-horizontal:absolute;mso-position-horizontal-relative:text;mso-position-vertical:absolute;mso-position-vertical-relative:text;mso-width-percent:0;mso-height-percent:0;mso-width-relative:page;mso-height-relative:page" o:gfxdata="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"/>
                         </w:pict>
@@ -5776,25 +5758,7 @@
                       <w:i/>
                       <w:sz w:val="16"/>
                     </w:rPr>
-                    <w:t>{{</w:t>
-                  </w:r>
-                  <w:proofErr w:type="spellStart"/>
-                  <w:r>
-                    <w:rPr>
-                      <w:rFonts w:ascii="Verdana" w:hAnsi="Verdana"/>
-                      <w:i/>
-                      <w:sz w:val="16"/>
-                    </w:rPr>
-                    <w:t>luzUltravioletaMedidor</w:t>
-                  </w:r>
-                  <w:proofErr w:type="spellEnd"/>
-                  <w:r>
-                    <w:rPr>
-                      <w:rFonts w:ascii="Verdana" w:hAnsi="Verdana"/>
-                      <w:i/>
-                      <w:sz w:val="16"/>
-                    </w:rPr>
-                    <w:t>}}</w:t>
+                    <w:t>{{luzUltravioletaMedidor}}</w:t>
                   </w:r>
                 </w:p>
               </w:tc>
@@ -9832,7 +9796,410 @@
         <w:rPr>
           <w:lang w:val="es-ES"/>
         </w:rPr>
-        <w:t>img6</w:t>
+        <w:t>img7</w:t>
+      </w:r>
+      <w:r>
+        <w:rPr>
+          <w:lang w:val="es-ES"/>
+        </w:rPr>
+        <w:t>}}</w:t>
+      </w:r>
+    </w:p>
+    <w:p>
+      <w:pPr>
+        <w:rPr>
+          <w:lang w:val="es-ES"/>
+        </w:rPr>
+      </w:pPr>
+      <w:r>
+        <w:rPr>
+          <w:lang w:val="es-ES"/>
+        </w:rPr>
+        <w:t>{{</w:t>
+      </w:r>
+      <w:r>
+        <w:rPr>
+          <w:lang w:val="es-ES"/>
+        </w:rPr>
+        <w:t>%</w:t>
+      </w:r>
+      <w:r>
+        <w:rPr>
+          <w:lang w:val="es-ES"/>
+        </w:rPr>
+        <w:t>img8</w:t>
+      </w:r>
+      <w:r>
+        <w:rPr>
+          <w:lang w:val="es-ES"/>
+        </w:rPr>
+        <w:t>}}</w:t>
+      </w:r>
+    </w:p>
+    <w:p>
+      <w:pPr>
+        <w:rPr>
+          <w:lang w:val="es-ES"/>
+        </w:rPr>
+      </w:pPr>
+      <w:r>
+        <w:rPr>
+          <w:lang w:val="es-ES"/>
+        </w:rPr>
+        <w:t>{{</w:t>
+      </w:r>
+      <w:r>
+        <w:rPr>
+          <w:lang w:val="es-ES"/>
+        </w:rPr>
+        <w:t>%</w:t>
+      </w:r>
+      <w:r>
+        <w:rPr>
+          <w:lang w:val="es-ES"/>
+        </w:rPr>
+        <w:t>img9</w:t>
+      </w:r>
+      <w:r>
+        <w:rPr>
+          <w:lang w:val="es-ES"/>
+        </w:rPr>
+        <w:t>}}</w:t>
+      </w:r>
+    </w:p>
+    <w:p>
+      <w:pPr>
+        <w:rPr>
+          <w:lang w:val="es-ES"/>
+        </w:rPr>
+      </w:pPr>
+      <w:r>
+        <w:rPr>
+          <w:lang w:val="es-ES"/>
+        </w:rPr>
+        <w:t>{{</w:t>
+      </w:r>
+      <w:r>
+        <w:rPr>
+          <w:lang w:val="es-ES"/>
+        </w:rPr>
+        <w:t>%</w:t>
+      </w:r>
+      <w:r>
+        <w:rPr>
+          <w:lang w:val="es-ES"/>
+        </w:rPr>
+        <w:t>img10</w:t>
+      </w:r>
+      <w:r>
+        <w:rPr>
+          <w:lang w:val="es-ES"/>
+        </w:rPr>
+        <w:t>}}</w:t>
+      </w:r>
+    </w:p>
+    <w:p>
+      <w:pPr>
+        <w:rPr>
+          <w:lang w:val="es-ES"/>
+        </w:rPr>
+      </w:pPr>
+      <w:r>
+        <w:rPr>
+          <w:lang w:val="es-ES"/>
+        </w:rPr>
+        <w:t>{{</w:t>
+      </w:r>
+      <w:r>
+        <w:rPr>
+          <w:lang w:val="es-ES"/>
+        </w:rPr>
+        <w:t>%</w:t>
+      </w:r>
+      <w:r>
+        <w:rPr>
+          <w:lang w:val="es-ES"/>
+        </w:rPr>
+        <w:t>img11</w:t>
+      </w:r>
+      <w:r>
+        <w:rPr>
+          <w:lang w:val="es-ES"/>
+        </w:rPr>
+        <w:t>}}</w:t>
+      </w:r>
+    </w:p>
+    <w:p>
+      <w:pPr>
+        <w:rPr>
+          <w:lang w:val="es-ES"/>
+        </w:rPr>
+      </w:pPr>
+      <w:r>
+        <w:rPr>
+          <w:lang w:val="es-ES"/>
+        </w:rPr>
+        <w:t>{{</w:t>
+      </w:r>
+      <w:r>
+        <w:rPr>
+          <w:lang w:val="es-ES"/>
+        </w:rPr>
+        <w:t>%</w:t>
+      </w:r>
+      <w:r>
+        <w:rPr>
+          <w:lang w:val="es-ES"/>
+        </w:rPr>
+        <w:t>img12</w:t>
+      </w:r>
+      <w:r>
+        <w:rPr>
+          <w:lang w:val="es-ES"/>
+        </w:rPr>
+        <w:t>}}</w:t>
+      </w:r>
+    </w:p>
+    <w:p>
+      <w:pPr>
+        <w:rPr>
+          <w:lang w:val="es-ES"/>
+        </w:rPr>
+      </w:pPr>
+      <w:r>
+        <w:rPr>
+          <w:lang w:val="es-ES"/>
+        </w:rPr>
+        <w:t>{{</w:t>
+      </w:r>
+      <w:r>
+        <w:rPr>
+          <w:lang w:val="es-ES"/>
+        </w:rPr>
+        <w:t>%</w:t>
+      </w:r>
+      <w:r>
+        <w:rPr>
+          <w:lang w:val="es-ES"/>
+        </w:rPr>
+        <w:t>img13</w:t>
+      </w:r>
+      <w:r>
+        <w:rPr>
+          <w:lang w:val="es-ES"/>
+        </w:rPr>
+        <w:t>}}</w:t>
+      </w:r>
+    </w:p>
+    <w:p>
+      <w:pPr>
+        <w:rPr>
+          <w:lang w:val="es-ES"/>
+        </w:rPr>
+      </w:pPr>
+      <w:r>
+        <w:rPr>
+          <w:lang w:val="es-ES"/>
+        </w:rPr>
+        <w:t>{{</w:t>
+      </w:r>
+      <w:r>
+        <w:rPr>
+          <w:lang w:val="es-ES"/>
+        </w:rPr>
+        <w:t>%</w:t>
+      </w:r>
+      <w:r>
+        <w:rPr>
+          <w:lang w:val="es-ES"/>
+        </w:rPr>
+        <w:t>img14</w:t>
+      </w:r>
+      <w:r>
+        <w:rPr>
+          <w:lang w:val="es-ES"/>
+        </w:rPr>
+        <w:t>}}</w:t>
+      </w:r>
+    </w:p>
+    <w:p>
+      <w:pPr>
+        <w:rPr>
+          <w:lang w:val="es-ES"/>
+        </w:rPr>
+      </w:pPr>
+      <w:r>
+        <w:rPr>
+          <w:lang w:val="es-ES"/>
+        </w:rPr>
+        <w:t>{{</w:t>
+      </w:r>
+      <w:r>
+        <w:rPr>
+          <w:lang w:val="es-ES"/>
+        </w:rPr>
+        <w:t>%</w:t>
+      </w:r>
+      <w:r>
+        <w:rPr>
+          <w:lang w:val="es-ES"/>
+        </w:rPr>
+        <w:t>img15</w:t>
+      </w:r>
+      <w:r>
+        <w:rPr>
+          <w:lang w:val="es-ES"/>
+        </w:rPr>
+        <w:t>}}</w:t>
+      </w:r>
+    </w:p>
+    <w:p>
+      <w:pPr>
+        <w:rPr>
+          <w:lang w:val="es-ES"/>
+        </w:rPr>
+      </w:pPr>
+      <w:r>
+        <w:rPr>
+          <w:lang w:val="es-ES"/>
+        </w:rPr>
+        <w:t>{{</w:t>
+      </w:r>
+      <w:r>
+        <w:rPr>
+          <w:lang w:val="es-ES"/>
+        </w:rPr>
+        <w:t>%</w:t>
+      </w:r>
+      <w:r>
+        <w:rPr>
+          <w:lang w:val="es-ES"/>
+        </w:rPr>
+        <w:t>img16</w:t>
+      </w:r>
+      <w:r>
+        <w:rPr>
+          <w:lang w:val="es-ES"/>
+        </w:rPr>
+        <w:t>}}</w:t>
+      </w:r>
+    </w:p>
+    <w:p>
+      <w:pPr>
+        <w:rPr>
+          <w:lang w:val="es-ES"/>
+        </w:rPr>
+      </w:pPr>
+      <w:r>
+        <w:rPr>
+          <w:lang w:val="es-ES"/>
+        </w:rPr>
+        <w:t>{{</w:t>
+      </w:r>
+      <w:r>
+        <w:rPr>
+          <w:lang w:val="es-ES"/>
+        </w:rPr>
+        <w:t>%</w:t>
+      </w:r>
+      <w:r>
+        <w:rPr>
+          <w:lang w:val="es-ES"/>
+        </w:rPr>
+        <w:t>img17</w:t>
+      </w:r>
+      <w:r>
+        <w:rPr>
+          <w:lang w:val="es-ES"/>
+        </w:rPr>
+        <w:t>}}</w:t>
+      </w:r>
+    </w:p>
+    <w:p>
+      <w:pPr>
+        <w:rPr>
+          <w:lang w:val="es-ES"/>
+        </w:rPr>
+      </w:pPr>
+      <w:r>
+        <w:rPr>
+          <w:lang w:val="es-ES"/>
+        </w:rPr>
+        <w:t>{{</w:t>
+      </w:r>
+      <w:r>
+        <w:rPr>
+          <w:lang w:val="es-ES"/>
+        </w:rPr>
+        <w:t>%</w:t>
+      </w:r>
+      <w:r>
+        <w:rPr>
+          <w:lang w:val="es-ES"/>
+        </w:rPr>
+        <w:t>img18</w:t>
+      </w:r>
+      <w:r>
+        <w:rPr>
+          <w:lang w:val="es-ES"/>
+        </w:rPr>
+        <w:t>}}</w:t>
+      </w:r>
+    </w:p>
+    <w:p>
+      <w:pPr>
+        <w:rPr>
+          <w:lang w:val="es-ES"/>
+        </w:rPr>
+      </w:pPr>
+      <w:r>
+        <w:rPr>
+          <w:lang w:val="es-ES"/>
+        </w:rPr>
+        <w:t>{{</w:t>
+      </w:r>
+      <w:r>
+        <w:rPr>
+          <w:lang w:val="es-ES"/>
+        </w:rPr>
+        <w:t>%</w:t>
+      </w:r>
+      <w:r>
+        <w:rPr>
+          <w:lang w:val="es-ES"/>
+        </w:rPr>
+        <w:t>img19</w:t>
+      </w:r>
+      <w:r>
+        <w:rPr>
+          <w:lang w:val="es-ES"/>
+        </w:rPr>
+        <w:t>}}</w:t>
+      </w:r>
+    </w:p>
+    <w:p>
+      <w:pPr>
+        <w:rPr>
+          <w:lang w:val="es-ES"/>
+        </w:rPr>
+      </w:pPr>
+      <w:r>
+        <w:rPr>
+          <w:lang w:val="es-ES"/>
+        </w:rPr>
+        <w:t>{{</w:t>
+      </w:r>
+      <w:r>
+        <w:rPr>
+          <w:lang w:val="es-ES"/>
+        </w:rPr>
+        <w:t>%</w:t>
+      </w:r>
+      <w:r>
+        <w:rPr>
+          <w:lang w:val="es-ES"/>
+        </w:rPr>
+        <w:t>img20</w:t>
       </w:r>
       <w:r>
         <w:rPr>
@@ -9850,6 +10217,8 @@
           <w:lang w:val="es-ES"/>
         </w:rPr>
       </w:pPr>
+      <w:bookmarkStart w:id="1" w:name="_GoBack"/>
+      <w:bookmarkEnd w:id="1"/>
     </w:p>
     <w:sectPr>
       <w:headerReference w:type="even" r:id="rId8"/>
@@ -10201,7 +10570,6 @@
             </w:rPr>
             <w:t>%</w:t>
           </w:r>
-          <w:proofErr w:type="spellStart"/>
           <w:r>
             <w:rPr>
               <w:rFonts w:ascii="Verdana" w:hAnsi="Verdana"/>
@@ -10209,17 +10577,7 @@
               <w:szCs w:val="16"/>
               <w:lang w:val="es-ES"/>
             </w:rPr>
-            <w:t>firmaOperador</w:t>
-          </w:r>
-          <w:proofErr w:type="spellEnd"/>
-          <w:r>
-            <w:rPr>
-              <w:rFonts w:ascii="Verdana" w:hAnsi="Verdana"/>
-              <w:sz w:val="14"/>
-              <w:szCs w:val="16"/>
-              <w:lang w:val="es-ES"/>
-            </w:rPr>
-            <w:t>}}</w:t>
+            <w:t>firmaOperador}}</w:t>
           </w:r>
         </w:p>
       </w:tc>
@@ -10334,8 +10692,6 @@
             </w:rPr>
             <w:t>%</w:t>
           </w:r>
-          <w:bookmarkStart w:id="1" w:name="_GoBack"/>
-          <w:bookmarkEnd w:id="1"/>
           <w:proofErr w:type="spellStart"/>
           <w:r>
             <w:rPr>
@@ -10515,23 +10871,13 @@
         </wp:anchor>
       </w:drawing>
     </w:r>
-    <w:proofErr w:type="spellStart"/>
     <w:r>
       <w:rPr>
         <w:sz w:val="14"/>
         <w:szCs w:val="14"/>
         <w:lang w:val="es-AR"/>
       </w:rPr>
-      <w:t>Int.Perez</w:t>
-    </w:r>
-    <w:proofErr w:type="spellEnd"/>
-    <w:r>
-      <w:rPr>
-        <w:sz w:val="14"/>
-        <w:szCs w:val="14"/>
-        <w:lang w:val="es-AR"/>
-      </w:rPr>
-      <w:t xml:space="preserve"> Quintana 3468 – CP 1714                                                                                                              </w:t>
+      <w:t xml:space="preserve">Int.Perez Quintana 3468 – CP 1714                                                                                                              </w:t>
     </w:r>
     <w:r>
       <w:rPr>
@@ -11701,7 +12047,7 @@
 </file>
 
 <file path=customXml/itemProps1.xml><?xml version="1.0" encoding="utf-8"?>
-<ds:datastoreItem xmlns:ds="http://schemas.openxmlformats.org/officeDocument/2006/customXml" ds:itemID="{E841EB3D-6679-4A3E-B6C8-6AFFD46D444D}">
+<ds:datastoreItem xmlns:ds="http://schemas.openxmlformats.org/officeDocument/2006/customXml" ds:itemID="{10928F87-AF42-4712-9CC7-74145597AF7C}">
   <ds:schemaRefs>
     <ds:schemaRef ds:uri="http://schemas.openxmlformats.org/officeDocument/2006/bibliography"/>
   </ds:schemaRefs>

</xml_diff>